<commit_message>
Add comments to code
</commit_message>
<xml_diff>
--- a/report/report.docx
+++ b/report/report.docx
@@ -10,7 +10,13 @@
         </w:pBdr>
       </w:pPr>
       <w:r>
-        <w:t>COM3110 IR Assignment Report</w:t>
+        <w:t>COM3110 I</w:t>
+      </w:r>
+      <w:r>
+        <w:t xml:space="preserve">nformation Retrieval </w:t>
+      </w:r>
+      <w:r>
+        <w:t>Assignment Report</w:t>
       </w:r>
     </w:p>
     <w:p>
@@ -28,12 +34,95 @@
     </w:p>
     <w:p>
       <w:pPr>
+        <w:pStyle w:val="Heading1"/>
+        <w:spacing w:after="240"/>
         <w:rPr>
           <w:rStyle w:val="SubtleEmphasis"/>
           <w:i w:val="0"/>
           <w:iCs w:val="0"/>
+          <w:color w:val="2F5496" w:themeColor="accent1" w:themeShade="BF"/>
         </w:rPr>
       </w:pPr>
+      <w:r>
+        <w:rPr>
+          <w:rStyle w:val="SubtleEmphasis"/>
+          <w:i w:val="0"/>
+          <w:iCs w:val="0"/>
+          <w:color w:val="2F5496" w:themeColor="accent1" w:themeShade="BF"/>
+        </w:rPr>
+        <w:t>Implementation</w:t>
+      </w:r>
+    </w:p>
+    <w:p>
+      <w:r>
+        <w:t>Lorem</w:t>
+      </w:r>
+    </w:p>
+    <w:p>
+      <w:pPr>
+        <w:pStyle w:val="Heading1"/>
+        <w:spacing w:after="240"/>
+      </w:pPr>
+      <w:r>
+        <w:t>Results</w:t>
+      </w:r>
+    </w:p>
+    <w:p>
+      <w:r>
+        <w:t>Lorem</w:t>
+      </w:r>
+    </w:p>
+    <w:p>
+      <w:pPr>
+        <w:pStyle w:val="Heading2"/>
+      </w:pPr>
+      <w:r>
+        <w:t>Binary</w:t>
+      </w:r>
+    </w:p>
+    <w:p>
+      <w:r>
+        <w:t>Lorem</w:t>
+      </w:r>
+    </w:p>
+    <w:p>
+      <w:pPr>
+        <w:pStyle w:val="Heading2"/>
+      </w:pPr>
+      <w:r>
+        <w:t>TF</w:t>
+      </w:r>
+    </w:p>
+    <w:p>
+      <w:r>
+        <w:t>Lorem</w:t>
+      </w:r>
+    </w:p>
+    <w:p>
+      <w:pPr>
+        <w:pStyle w:val="Heading2"/>
+      </w:pPr>
+      <w:r>
+        <w:t>TFIDF</w:t>
+      </w:r>
+    </w:p>
+    <w:p>
+      <w:r>
+        <w:t>Lorem</w:t>
+      </w:r>
+    </w:p>
+    <w:p>
+      <w:pPr>
+        <w:pStyle w:val="Heading1"/>
+      </w:pPr>
+      <w:r>
+        <w:t>Conclusion</w:t>
+      </w:r>
+    </w:p>
+    <w:p>
+      <w:r>
+        <w:t>Lorem</w:t>
+      </w:r>
     </w:p>
     <w:sectPr>
       <w:pgSz w:w="11906" w:h="16838"/>
@@ -446,6 +535,49 @@
     <w:name w:val="Normal"/>
     <w:qFormat/>
   </w:style>
+  <w:style w:type="paragraph" w:styleId="Heading1">
+    <w:name w:val="heading 1"/>
+    <w:basedOn w:val="Normal"/>
+    <w:next w:val="Normal"/>
+    <w:link w:val="Heading1Char"/>
+    <w:uiPriority w:val="9"/>
+    <w:qFormat/>
+    <w:rsid w:val="00344216"/>
+    <w:pPr>
+      <w:keepNext/>
+      <w:keepLines/>
+      <w:spacing w:before="240" w:after="0"/>
+      <w:outlineLvl w:val="0"/>
+    </w:pPr>
+    <w:rPr>
+      <w:rFonts w:asciiTheme="majorHAnsi" w:eastAsiaTheme="majorEastAsia" w:hAnsiTheme="majorHAnsi" w:cstheme="majorBidi"/>
+      <w:color w:val="2F5496" w:themeColor="accent1" w:themeShade="BF"/>
+      <w:sz w:val="32"/>
+      <w:szCs w:val="32"/>
+    </w:rPr>
+  </w:style>
+  <w:style w:type="paragraph" w:styleId="Heading2">
+    <w:name w:val="heading 2"/>
+    <w:basedOn w:val="Normal"/>
+    <w:next w:val="Normal"/>
+    <w:link w:val="Heading2Char"/>
+    <w:uiPriority w:val="9"/>
+    <w:unhideWhenUsed/>
+    <w:qFormat/>
+    <w:rsid w:val="004C611C"/>
+    <w:pPr>
+      <w:keepNext/>
+      <w:keepLines/>
+      <w:spacing w:before="40" w:after="0"/>
+      <w:outlineLvl w:val="1"/>
+    </w:pPr>
+    <w:rPr>
+      <w:rFonts w:asciiTheme="majorHAnsi" w:eastAsiaTheme="majorEastAsia" w:hAnsiTheme="majorHAnsi" w:cstheme="majorBidi"/>
+      <w:color w:val="2F5496" w:themeColor="accent1" w:themeShade="BF"/>
+      <w:sz w:val="26"/>
+      <w:szCs w:val="26"/>
+    </w:rPr>
+  </w:style>
   <w:style w:type="character" w:default="1" w:styleId="DefaultParagraphFont">
     <w:name w:val="Default Paragraph Font"/>
     <w:uiPriority w:val="1"/>
@@ -517,6 +649,32 @@
       <w:i/>
       <w:iCs/>
       <w:color w:val="404040" w:themeColor="text1" w:themeTint="BF"/>
+    </w:rPr>
+  </w:style>
+  <w:style w:type="character" w:customStyle="1" w:styleId="Heading1Char">
+    <w:name w:val="Heading 1 Char"/>
+    <w:basedOn w:val="DefaultParagraphFont"/>
+    <w:link w:val="Heading1"/>
+    <w:uiPriority w:val="9"/>
+    <w:rsid w:val="00344216"/>
+    <w:rPr>
+      <w:rFonts w:asciiTheme="majorHAnsi" w:eastAsiaTheme="majorEastAsia" w:hAnsiTheme="majorHAnsi" w:cstheme="majorBidi"/>
+      <w:color w:val="2F5496" w:themeColor="accent1" w:themeShade="BF"/>
+      <w:sz w:val="32"/>
+      <w:szCs w:val="32"/>
+    </w:rPr>
+  </w:style>
+  <w:style w:type="character" w:customStyle="1" w:styleId="Heading2Char">
+    <w:name w:val="Heading 2 Char"/>
+    <w:basedOn w:val="DefaultParagraphFont"/>
+    <w:link w:val="Heading2"/>
+    <w:uiPriority w:val="9"/>
+    <w:rsid w:val="004C611C"/>
+    <w:rPr>
+      <w:rFonts w:asciiTheme="majorHAnsi" w:eastAsiaTheme="majorEastAsia" w:hAnsiTheme="majorHAnsi" w:cstheme="majorBidi"/>
+      <w:color w:val="2F5496" w:themeColor="accent1" w:themeShade="BF"/>
+      <w:sz w:val="26"/>
+      <w:szCs w:val="26"/>
     </w:rPr>
   </w:style>
 </w:styles>

</xml_diff>